<commit_message>
Version 1.5.9 - Update Learn 300
</commit_message>
<xml_diff>
--- a/Learn_0300/Application/Program_08.docx
+++ b/Learn_0300/Application/Program_08.docx
@@ -206,11 +206,23 @@
       <w:r>
         <w:rPr>
           <w:rFonts w:ascii="Courier New" w:hAnsi="Courier New" w:cs="Courier New" w:hint="cs"/>
-          <w:sz w:val="20"/>
-          <w:szCs w:val="20"/>
-          <w:rtl/>
-        </w:rPr>
-        <w:t>سه کار</w:t>
+          <w:b/>
+          <w:bCs/>
+          <w:color w:val="FF0000"/>
+          <w:sz w:val="20"/>
+          <w:szCs w:val="20"/>
+          <w:rtl/>
+        </w:rPr>
+        <w:t>سه</w:t>
+      </w:r>
+      <w:r>
+        <w:rPr>
+          <w:rFonts w:ascii="Courier New" w:hAnsi="Courier New" w:cs="Courier New" w:hint="cs"/>
+          <w:sz w:val="20"/>
+          <w:szCs w:val="20"/>
+          <w:rtl/>
+        </w:rPr>
+        <w:t xml:space="preserve"> کار</w:t>
       </w:r>
       <w:r>
         <w:rPr>
@@ -823,24 +835,15 @@
           <w:sz w:val="20"/>
           <w:szCs w:val="20"/>
         </w:rPr>
-        <w:tab/>
+        <w:t xml:space="preserve">IList&lt;User&gt; </w:t>
+      </w:r>
+      <w:r>
+        <w:rPr>
+          <w:rFonts w:ascii="Courier New" w:hAnsi="Courier New" w:cs="Courier New"/>
+          <w:sz w:val="20"/>
+          <w:szCs w:val="20"/>
+        </w:rPr>
         <w:t>Users</w:t>
-      </w:r>
-      <w:r>
-        <w:rPr>
-          <w:rFonts w:ascii="Courier New" w:hAnsi="Courier New" w:cs="Courier New"/>
-          <w:sz w:val="20"/>
-          <w:szCs w:val="20"/>
-        </w:rPr>
-        <w:tab/>
-      </w:r>
-      <w:r>
-        <w:rPr>
-          <w:rFonts w:ascii="Courier New" w:hAnsi="Courier New" w:cs="Courier New"/>
-          <w:sz w:val="20"/>
-          <w:szCs w:val="20"/>
-        </w:rPr>
-        <w:tab/>
       </w:r>
       <w:r>
         <w:rPr>
@@ -875,6 +878,24 @@
         <w:tab/>
         <w:t>Role</w:t>
       </w:r>
+      <w:r>
+        <w:rPr>
+          <w:rFonts w:ascii="Courier New" w:hAnsi="Courier New" w:cs="Courier New"/>
+          <w:sz w:val="20"/>
+          <w:szCs w:val="20"/>
+        </w:rPr>
+        <w:t xml:space="preserve"> </w:t>
+      </w:r>
+      <w:proofErr w:type="spellStart"/>
+      <w:r>
+        <w:rPr>
+          <w:rFonts w:ascii="Courier New" w:hAnsi="Courier New" w:cs="Courier New"/>
+          <w:sz w:val="20"/>
+          <w:szCs w:val="20"/>
+        </w:rPr>
+        <w:t>Role</w:t>
+      </w:r>
+      <w:proofErr w:type="spellEnd"/>
     </w:p>
     <w:p>
       <w:pPr>
@@ -922,7 +943,27 @@
           <w:sz w:val="20"/>
           <w:szCs w:val="20"/>
         </w:rPr>
-        <w:t xml:space="preserve">Lazy / Eager </w:t>
+        <w:t xml:space="preserve">Lazy / </w:t>
+      </w:r>
+      <w:r>
+        <w:rPr>
+          <w:rFonts w:ascii="Courier New" w:hAnsi="Courier New" w:cs="Courier New"/>
+          <w:b/>
+          <w:bCs/>
+          <w:sz w:val="20"/>
+          <w:szCs w:val="20"/>
+        </w:rPr>
+        <w:t xml:space="preserve">No </w:t>
+      </w:r>
+      <w:r>
+        <w:rPr>
+          <w:rFonts w:ascii="Courier New" w:hAnsi="Courier New" w:cs="Courier New"/>
+          <w:b/>
+          <w:bCs/>
+          <w:sz w:val="20"/>
+          <w:szCs w:val="20"/>
+        </w:rPr>
+        <w:t xml:space="preserve">Eager </w:t>
       </w:r>
       <w:r>
         <w:rPr>
@@ -1538,7 +1579,36 @@
           <w:sz w:val="20"/>
           <w:szCs w:val="20"/>
         </w:rPr>
-        <w:t xml:space="preserve">var userCount = role.Users.Count; </w:t>
+        <w:t xml:space="preserve">var userCount = </w:t>
+      </w:r>
+      <w:proofErr w:type="gramStart"/>
+      <w:r>
+        <w:rPr>
+          <w:rFonts w:ascii="Courier New" w:hAnsi="Courier New" w:cs="Courier New"/>
+          <w:b/>
+          <w:bCs/>
+          <w:color w:val="FF0000"/>
+          <w:sz w:val="20"/>
+          <w:szCs w:val="20"/>
+        </w:rPr>
+        <w:t>role.Users</w:t>
+      </w:r>
+      <w:r>
+        <w:rPr>
+          <w:rFonts w:ascii="Courier New" w:hAnsi="Courier New" w:cs="Courier New"/>
+          <w:sz w:val="20"/>
+          <w:szCs w:val="20"/>
+        </w:rPr>
+        <w:t>.Count</w:t>
+      </w:r>
+      <w:proofErr w:type="gramEnd"/>
+      <w:r>
+        <w:rPr>
+          <w:rFonts w:ascii="Courier New" w:hAnsi="Courier New" w:cs="Courier New"/>
+          <w:sz w:val="20"/>
+          <w:szCs w:val="20"/>
+        </w:rPr>
+        <w:t xml:space="preserve">; </w:t>
       </w:r>
       <w:r>
         <w:rPr>

</xml_diff>